<commit_message>
Update Descricao do problema do EA
</commit_message>
<xml_diff>
--- a/Documentos/BD/Descrição do problema do EA - Requisitos do Sistema.docx
+++ b/Documentos/BD/Descrição do problema do EA - Requisitos do Sistema.docx
@@ -52,15 +52,18 @@
       </w:pPr>
       <w:r>
         <w:tab/>
-        <w:t xml:space="preserve">Cada lista é identificada por um identificador único e um nome. Uma lista pode ter vários produtos presentes numa lista. </w:t>
-      </w:r>
-      <w:r>
-        <w:t>Um produto é identificado pelo seu identificador, contém um nome, uma família e uma data de validade média. Podem existir listas com produtos que não esteja</w:t>
+        <w:t>Cada lista é identificada por um identificador único e um nome. Uma lista pode</w:t>
+      </w:r>
+      <w:r>
+        <w:t xml:space="preserve"> ter vários produtos</w:t>
       </w:r>
       <w:bookmarkStart w:id="0" w:name="_GoBack"/>
       <w:bookmarkEnd w:id="0"/>
       <w:r>
-        <w:t xml:space="preserve">m em stock e pode existir listas com produtos em stock. Os produtos existentes em stock têm uma marca, um local de conservação e quantas unidades existem em stock. Para cada produto existente em stock deve ser possível saber a sua data de validade, a sua quantidade e a unidade de medida (por exemplo, litro, mililitro, </w:t>
+        <w:t xml:space="preserve">. </w:t>
+      </w:r>
+      <w:r>
+        <w:t xml:space="preserve">Um produto é identificado pelo seu identificador, contém um nome, uma família e uma data de validade média. Podem existir listas com produtos que não estejam em stock e pode existir listas com produtos em stock. Os produtos existentes em stock têm uma marca, um local de conservação e quantas unidades existem em stock. Para cada produto existente em stock deve ser possível saber a sua data de validade, a sua quantidade e a unidade de medida (por exemplo, litro, mililitro, </w:t>
       </w:r>
       <w:r>
         <w:t>etc.</w:t>

</xml_diff>

<commit_message>
Update Descrição do problema do EA
</commit_message>
<xml_diff>
--- a/Documentos/BD/Descrição do problema do EA - Requisitos do Sistema.docx
+++ b/Documentos/BD/Descrição do problema do EA - Requisitos do Sistema.docx
@@ -26,13 +26,88 @@
         <w:t>Uma casa</w:t>
       </w:r>
       <w:r>
-        <w:t xml:space="preserve"> está associada a um ou mais utilizadores. Cada casa é caracterizada por um identificador único e um nome, atribuído por um utilizador no momento de registo da casa. Cada utilizador é </w:t>
+        <w:t xml:space="preserve"> está associada a um ou mais utilizadores. Cada casa é caracterizada por um identificador único</w:t>
+      </w:r>
+      <w:r>
+        <w:t>,</w:t>
+      </w:r>
+      <w:r>
+        <w:t xml:space="preserve"> um nome</w:t>
+      </w:r>
+      <w:r>
+        <w:t>, atribuído por um utilizador no momento de registo da casa, quantos bebés</w:t>
+      </w:r>
+      <w:r>
+        <w:t>,</w:t>
+      </w:r>
+      <w:r>
+        <w:t xml:space="preserve"> crianças, adultos e s</w:t>
+      </w:r>
+      <w:r>
+        <w:t>e</w:t>
+      </w:r>
+      <w:r>
+        <w:t>niores estão numa casa</w:t>
+      </w:r>
+      <w:r>
+        <w:t xml:space="preserve">. Cada utilizador é </w:t>
       </w:r>
       <w:r>
         <w:t>identificado</w:t>
       </w:r>
       <w:r>
-        <w:t xml:space="preserve"> por um email, por um nome, idade e uma password. Um utilizador pode ter várias listas e várias receitas.</w:t>
+        <w:t xml:space="preserve"> por um email, por um nome</w:t>
+      </w:r>
+      <w:r>
+        <w:t xml:space="preserve"> de utilizador</w:t>
+      </w:r>
+      <w:r>
+        <w:t>,</w:t>
+      </w:r>
+      <w:r>
+        <w:t xml:space="preserve"> pelo nome da própria pessoa,</w:t>
+      </w:r>
+      <w:r>
+        <w:t xml:space="preserve"> idade e uma password. </w:t>
+      </w:r>
+      <w:r>
+        <w:t xml:space="preserve">Para cada casa podem existir um ou mais administradores. </w:t>
+      </w:r>
+      <w:r>
+        <w:t xml:space="preserve">Um utilizador pode </w:t>
+      </w:r>
+      <w:r>
+        <w:t xml:space="preserve">criar as suas listas e as suas receitas. </w:t>
+      </w:r>
+      <w:r>
+        <w:t xml:space="preserve">As listas que este cria pode decidir se quer partilhar com os restantes utilizadores da casa a que pertence, nunca podendo partilhar com utilizadores fora da sua casa. </w:t>
+      </w:r>
+      <w:r>
+        <w:rPr>
+          <w:highlight w:val="yellow"/>
+        </w:rPr>
+        <w:t>As receitas que um utilizador cria</w:t>
+      </w:r>
+      <w:r>
+        <w:rPr>
+          <w:highlight w:val="yellow"/>
+        </w:rPr>
+        <w:t>,</w:t>
+      </w:r>
+      <w:r>
+        <w:rPr>
+          <w:highlight w:val="yellow"/>
+        </w:rPr>
+        <w:t xml:space="preserve"> pode decidir se quer partilhar por todos os utilizadores registados</w:t>
+      </w:r>
+      <w:r>
+        <w:t xml:space="preserve">. </w:t>
+      </w:r>
+      <w:r>
+        <w:t>Existem listas e receitas que são partilhadas por todos os utilizadores registados.</w:t>
+      </w:r>
+      <w:r>
+        <w:t xml:space="preserve"> As listas partilhadas pelos vários utilizadores dependem dos produtos que cada utilizador tem em casa.</w:t>
       </w:r>
     </w:p>
     <w:p>
@@ -43,7 +118,10 @@
         <w:tab/>
       </w:r>
       <w:r>
-        <w:t>Cada receita é identificada por um identificador único, um nome, uma preparação, uma dificuldade, um tempo, quantas doses, qual o tipo de cozinha e qual o tipo de prato. Cada receita pode ter vários ingredientes. Um ingrediente é caracterizado por um identificador único e uma quantidade.</w:t>
+        <w:t xml:space="preserve">Cada receita é identificada por um identificador único, um nome, uma preparação, uma dificuldade, um tempo, quantas doses, qual o tipo de cozinha e qual o tipo de prato. Cada receita pode ter vários ingredientes. </w:t>
+      </w:r>
+      <w:r>
+        <w:t>Para cada receita deve ser possível saber a quantidade dos vários ingredientes que a compõem.</w:t>
       </w:r>
     </w:p>
     <w:p>
@@ -57,47 +135,177 @@
       <w:r>
         <w:t xml:space="preserve"> ter vários produtos</w:t>
       </w:r>
-      <w:bookmarkStart w:id="0" w:name="_GoBack"/>
-      <w:bookmarkEnd w:id="0"/>
       <w:r>
         <w:t xml:space="preserve">. </w:t>
       </w:r>
       <w:r>
-        <w:t xml:space="preserve">Um produto é identificado pelo seu identificador, contém um nome, uma família e uma data de validade média. Podem existir listas com produtos que não estejam em stock e pode existir listas com produtos em stock. Os produtos existentes em stock têm uma marca, um local de conservação e quantas unidades existem em stock. Para cada produto existente em stock deve ser possível saber a sua data de validade, a sua quantidade e a unidade de medida (por exemplo, litro, mililitro, </w:t>
-      </w:r>
-      <w:r>
-        <w:t>etc.</w:t>
-      </w:r>
-      <w:r>
-        <w:t>), as instruções de uso e uma descrição. Para cada produto em stock deve ser ainda possível saber</w:t>
-      </w:r>
-      <w:r>
-        <w:t xml:space="preserve"> se o produto entrou ou saiu do seu local. Para cada movimento de um produto em stock deve ser possível saber a data, hora, o local de conservação, </w:t>
-      </w:r>
-      <w:r>
-        <w:t>o tipo de movimento (</w:t>
-      </w:r>
-      <w:r>
-        <w:t>se é uma entrada ou saída</w:t>
-      </w:r>
-      <w:r>
-        <w:t>)</w:t>
-      </w:r>
-      <w:r>
-        <w:t xml:space="preserve">, </w:t>
-      </w:r>
-      <w:r>
-        <w:t>e quantos produtos entraram ou saíram.</w:t>
+        <w:t>Para o</w:t>
+      </w:r>
+      <w:r>
+        <w:t xml:space="preserve">s produtos presentes numa lista deve ser possível saber a sua marca e a quantidade de um produto na lista. </w:t>
+      </w:r>
+      <w:r>
+        <w:t>Um produto é identificado pelo seu identificador, contém um nome, uma data de validade média.</w:t>
+      </w:r>
+      <w:r>
+        <w:t xml:space="preserve"> </w:t>
+      </w:r>
+      <w:r>
+        <w:t>Um produto pertence a uma categoria, podendo uma categoria ter vários produtos.</w:t>
+      </w:r>
+      <w:r>
+        <w:t xml:space="preserve"> </w:t>
+      </w:r>
+      <w:r>
+        <w:t>Uma categoria é caracterizada por</w:t>
+      </w:r>
+      <w:r>
+        <w:t xml:space="preserve"> um identificador único e um nome</w:t>
+      </w:r>
+      <w:r>
+        <w:t xml:space="preserve">. Um produto pode ter vários </w:t>
+      </w:r>
+      <w:r>
+        <w:t>itens</w:t>
+      </w:r>
+      <w:r>
+        <w:t xml:space="preserve"> em casa</w:t>
+      </w:r>
+      <w:r>
+        <w:t xml:space="preserve">. </w:t>
+      </w:r>
+      <w:r>
+        <w:t>Uma casa pode ter vários itens presentes na mesma.</w:t>
+      </w:r>
+      <w:r>
+        <w:t xml:space="preserve"> </w:t>
       </w:r>
     </w:p>
     <w:p>
       <w:pPr>
+        <w:ind w:firstLine="708"/>
         <w:jc w:val="both"/>
       </w:pPr>
       <w:r>
-        <w:tab/>
-        <w:t>Deve ser possível saber quais as alergias que um determinado utilizador tenha, assim como, as componentes, do produto em stock, que possam provocar alergia a um utilizador.</w:t>
-      </w:r>
+        <w:t xml:space="preserve">Um </w:t>
+      </w:r>
+      <w:r>
+        <w:t xml:space="preserve">item presente numa casa </w:t>
+      </w:r>
+      <w:r>
+        <w:t>é designado por</w:t>
+      </w:r>
+      <w:r>
+        <w:t xml:space="preserve"> um identificador, um </w:t>
+      </w:r>
+      <w:proofErr w:type="spellStart"/>
+      <w:r>
+        <w:t>sk</w:t>
+      </w:r>
+      <w:r>
+        <w:t>u</w:t>
+      </w:r>
+      <w:proofErr w:type="spellEnd"/>
+      <w:r>
+        <w:t xml:space="preserve"> </w:t>
+      </w:r>
+      <w:r>
+        <w:t xml:space="preserve">(stock </w:t>
+      </w:r>
+      <w:proofErr w:type="spellStart"/>
+      <w:r>
+        <w:t>keeping</w:t>
+      </w:r>
+      <w:proofErr w:type="spellEnd"/>
+      <w:r>
+        <w:t xml:space="preserve"> </w:t>
+      </w:r>
+      <w:proofErr w:type="spellStart"/>
+      <w:r>
+        <w:t>unit</w:t>
+      </w:r>
+      <w:proofErr w:type="spellEnd"/>
+      <w:r>
+        <w:t>), uma variedade, uma marca, um segmento, uma descrição, a sua unidade de medida</w:t>
+      </w:r>
+      <w:r>
+        <w:t xml:space="preserve"> </w:t>
+      </w:r>
+      <w:r>
+        <w:t>(por exemplo, litro, mililitro, etc.)</w:t>
+      </w:r>
+      <w:r>
+        <w:t xml:space="preserve">, o local de conservação, a quantidade, a data de validade, </w:t>
+      </w:r>
+      <w:proofErr w:type="spellStart"/>
+      <w:r>
+        <w:rPr>
+          <w:highlight w:val="red"/>
+        </w:rPr>
+        <w:t>inner</w:t>
+      </w:r>
+      <w:proofErr w:type="spellEnd"/>
+      <w:r>
+        <w:rPr>
+          <w:highlight w:val="red"/>
+        </w:rPr>
+        <w:t xml:space="preserve"> </w:t>
+      </w:r>
+      <w:proofErr w:type="spellStart"/>
+      <w:r>
+        <w:rPr>
+          <w:highlight w:val="red"/>
+        </w:rPr>
+        <w:t>quantity</w:t>
+      </w:r>
+      <w:proofErr w:type="spellEnd"/>
+      <w:r>
+        <w:t>.</w:t>
+      </w:r>
+      <w:r>
+        <w:t xml:space="preserve"> Para cada item deve ser possível saber os seus movimentos, isto é, se entrou ou saiu do seu local de armazenamento. Para cada movimento deve ser possível saber o tipo de movimento (entrada ou saída), a data em que ocorreu o movimento e a quantidade de produtos que ocorrem num movimento.</w:t>
+      </w:r>
+    </w:p>
+    <w:p>
+      <w:pPr>
+        <w:ind w:firstLine="708"/>
+        <w:jc w:val="both"/>
+      </w:pPr>
+      <w:r>
+        <w:t xml:space="preserve">Para cada casa existem vários locais de armazenamento dos </w:t>
+      </w:r>
+      <w:r>
+        <w:t>itens</w:t>
+      </w:r>
+      <w:r>
+        <w:t>, por exemplo armários, frigoríficos, etc. Cada local de armazenamento é identificado por</w:t>
+      </w:r>
+      <w:r>
+        <w:t xml:space="preserve"> um identificador, a temperatura e um nome</w:t>
+      </w:r>
+      <w:r>
+        <w:t xml:space="preserve">. Um local de armazenamento pode ter vários </w:t>
+      </w:r>
+      <w:r>
+        <w:t xml:space="preserve">itens presentes numa casa </w:t>
+      </w:r>
+      <w:r>
+        <w:t xml:space="preserve">e vários movimentos. </w:t>
+      </w:r>
+      <w:r>
+        <w:t>Para cada item presente num local de armazenamento deve ser possível saber a quantidade de itens.</w:t>
+      </w:r>
+    </w:p>
+    <w:p>
+      <w:pPr>
+        <w:ind w:firstLine="708"/>
+        <w:jc w:val="both"/>
+      </w:pPr>
+      <w:r>
+        <w:t>Para cada casa deve ser possível saber que alergias os seus utilizadores têm e para cada alergia saber o número de utilizadores que têm essa alergia. Deve ser também possível saber os alergénios de um item presente na casa.</w:t>
+      </w:r>
+      <w:bookmarkStart w:id="0" w:name="_GoBack"/>
+      <w:bookmarkEnd w:id="0"/>
     </w:p>
     <w:sectPr>
       <w:pgSz w:w="11906" w:h="16838"/>

</xml_diff>

<commit_message>
Pequenas alterações à Descrição do problema
</commit_message>
<xml_diff>
--- a/Documentos/BD/Descrição do problema do EA - Requisitos do Sistema.docx
+++ b/Documentos/BD/Descrição do problema do EA - Requisitos do Sistema.docx
@@ -47,7 +47,43 @@
         <w:t>e</w:t>
       </w:r>
       <w:r>
-        <w:t>niores estão numa casa</w:t>
+        <w:t xml:space="preserve">niores </w:t>
+      </w:r>
+      <w:r>
+        <w:rPr>
+          <w:highlight w:val="cyan"/>
+        </w:rPr>
+        <w:t>vivem nessa</w:t>
+      </w:r>
+      <w:r>
+        <w:t xml:space="preserve"> </w:t>
+      </w:r>
+      <w:r>
+        <w:rPr>
+          <w:color w:val="FF0000"/>
+        </w:rPr>
+        <w:t>(</w:t>
+      </w:r>
+      <w:r>
+        <w:rPr>
+          <w:color w:val="FF0000"/>
+        </w:rPr>
+        <w:t>estão numa</w:t>
+      </w:r>
+      <w:r>
+        <w:rPr>
+          <w:color w:val="FF0000"/>
+        </w:rPr>
+        <w:t>)</w:t>
+      </w:r>
+      <w:r>
+        <w:rPr>
+          <w:color w:val="FF0000"/>
+        </w:rPr>
+        <w:t xml:space="preserve"> </w:t>
+      </w:r>
+      <w:r>
+        <w:t>casa</w:t>
       </w:r>
       <w:r>
         <w:t xml:space="preserve">. Cada utilizador é </w:t>
@@ -56,7 +92,25 @@
         <w:t>identificado</w:t>
       </w:r>
       <w:r>
-        <w:t xml:space="preserve"> por um email, por um nome</w:t>
+        <w:t xml:space="preserve"> </w:t>
+      </w:r>
+      <w:r>
+        <w:rPr>
+          <w:highlight w:val="cyan"/>
+        </w:rPr>
+        <w:t>univocamente</w:t>
+      </w:r>
+      <w:r>
+        <w:t xml:space="preserve"> por um email </w:t>
+      </w:r>
+      <w:r>
+        <w:rPr>
+          <w:highlight w:val="cyan"/>
+        </w:rPr>
+        <w:t>ou</w:t>
+      </w:r>
+      <w:r>
+        <w:t xml:space="preserve"> por um nome</w:t>
       </w:r>
       <w:r>
         <w:t xml:space="preserve"> de utilizador</w:t>
@@ -84,30 +138,158 @@
       </w:r>
       <w:r>
         <w:rPr>
+          <w:color w:val="FF0000"/>
           <w:highlight w:val="yellow"/>
         </w:rPr>
         <w:t>As receitas que um utilizador cria</w:t>
       </w:r>
       <w:r>
         <w:rPr>
+          <w:color w:val="FF0000"/>
           <w:highlight w:val="yellow"/>
         </w:rPr>
         <w:t>,</w:t>
       </w:r>
       <w:r>
         <w:rPr>
+          <w:color w:val="FF0000"/>
           <w:highlight w:val="yellow"/>
         </w:rPr>
-        <w:t xml:space="preserve"> pode decidir se quer partilhar por todos os utilizadores registados</w:t>
-      </w:r>
-      <w:r>
+        <w:t xml:space="preserve"> pode decidir se quer partilhar </w:t>
+      </w:r>
+      <w:r>
+        <w:rPr>
+          <w:color w:val="FF0000"/>
+          <w:highlight w:val="cyan"/>
+        </w:rPr>
+        <w:t>com</w:t>
+      </w:r>
+      <w:r>
+        <w:rPr>
+          <w:color w:val="FF0000"/>
+          <w:highlight w:val="yellow"/>
+        </w:rPr>
+        <w:t xml:space="preserve"> (</w:t>
+      </w:r>
+      <w:r>
+        <w:rPr>
+          <w:color w:val="FF0000"/>
+          <w:highlight w:val="yellow"/>
+        </w:rPr>
+        <w:t>por</w:t>
+      </w:r>
+      <w:r>
+        <w:rPr>
+          <w:color w:val="FF0000"/>
+          <w:highlight w:val="yellow"/>
+        </w:rPr>
+        <w:t>)</w:t>
+      </w:r>
+      <w:r>
+        <w:rPr>
+          <w:color w:val="FF0000"/>
+          <w:highlight w:val="yellow"/>
+        </w:rPr>
+        <w:t xml:space="preserve"> todos os utilizadores registados</w:t>
+      </w:r>
+      <w:r>
+        <w:rPr>
+          <w:color w:val="FF0000"/>
+        </w:rPr>
         <w:t xml:space="preserve">. </w:t>
       </w:r>
       <w:r>
+        <w:rPr>
+          <w:highlight w:val="cyan"/>
+        </w:rPr>
+        <w:t xml:space="preserve">Existem listas que são </w:t>
+      </w:r>
+      <w:r>
+        <w:rPr>
+          <w:highlight w:val="cyan"/>
+        </w:rPr>
+        <w:t>comuns</w:t>
+      </w:r>
+      <w:r>
+        <w:rPr>
+          <w:highlight w:val="cyan"/>
+        </w:rPr>
+        <w:t xml:space="preserve"> </w:t>
+      </w:r>
+      <w:r>
+        <w:rPr>
+          <w:highlight w:val="cyan"/>
+        </w:rPr>
+        <w:t>a</w:t>
+      </w:r>
+      <w:r>
+        <w:rPr>
+          <w:highlight w:val="cyan"/>
+        </w:rPr>
+        <w:t xml:space="preserve"> todos os utilizadores registados</w:t>
+      </w:r>
+      <w:r>
+        <w:rPr>
+          <w:highlight w:val="cyan"/>
+        </w:rPr>
+        <w:t>, contudo são particulares a cada casa</w:t>
+      </w:r>
+      <w:r>
+        <w:rPr>
+          <w:highlight w:val="cyan"/>
+        </w:rPr>
+        <w:t>.</w:t>
+      </w:r>
+      <w:r>
+        <w:rPr>
+          <w:color w:val="00B050"/>
+        </w:rPr>
+        <w:t xml:space="preserve"> </w:t>
+      </w:r>
+      <w:r>
+        <w:rPr>
+          <w:highlight w:val="cyan"/>
+        </w:rPr>
+        <w:t>As listas partilhadas pelos vários utilizadores dependem dos produtos que cada utilizador tem em casa.</w:t>
+      </w:r>
+      <w:r>
+        <w:rPr>
+          <w:color w:val="00B050"/>
+        </w:rPr>
+        <w:t xml:space="preserve"> </w:t>
+      </w:r>
+      <w:r>
+        <w:rPr>
+          <w:highlight w:val="cyan"/>
+        </w:rPr>
+        <w:t xml:space="preserve">As receitas podem ser criadas pelos utilizadores e partilhadas com os restantes utilizadores registados ou </w:t>
+      </w:r>
+      <w:r>
+        <w:rPr>
+          <w:highlight w:val="cyan"/>
+        </w:rPr>
+        <w:t>pelo sistema sendo nesse caso visíveis a todos os utilizadores.</w:t>
+      </w:r>
+      <w:r>
+        <w:rPr>
+          <w:color w:val="00B050"/>
+        </w:rPr>
+        <w:t xml:space="preserve"> </w:t>
+      </w:r>
+      <w:r>
+        <w:rPr>
+          <w:color w:val="FF0000"/>
+        </w:rPr>
         <w:t>Existem listas e receitas que são partilhadas por todos os utilizadores registados.</w:t>
       </w:r>
       <w:r>
-        <w:t xml:space="preserve"> As listas partilhadas pelos vários utilizadores dependem dos produtos que cada utilizador tem em casa.</w:t>
+        <w:t xml:space="preserve"> </w:t>
+      </w:r>
+      <w:r>
+        <w:rPr>
+          <w:color w:val="FF0000"/>
+        </w:rPr>
+        <w:t>As listas partilhadas pelos vários utilizadores dependem dos produtos que cada utilizador tem em casa.</w:t>
       </w:r>
     </w:p>
     <w:p>
@@ -142,7 +324,19 @@
         <w:t>Para o</w:t>
       </w:r>
       <w:r>
-        <w:t xml:space="preserve">s produtos presentes numa lista deve ser possível saber a sua marca e a quantidade de um produto na lista. </w:t>
+        <w:t xml:space="preserve">s produtos presentes numa lista </w:t>
+      </w:r>
+      <w:r>
+        <w:rPr>
+          <w:color w:val="FF0000"/>
+        </w:rPr>
+        <w:t xml:space="preserve">deve ser possível </w:t>
+      </w:r>
+      <w:r>
+        <w:t xml:space="preserve">(Não É Obrigatório Saber A Marca) </w:t>
+      </w:r>
+      <w:r>
+        <w:t xml:space="preserve">saber a sua marca e a quantidade de um produto na lista. </w:t>
       </w:r>
       <w:r>
         <w:t>Um produto é identificado pelo seu identificador, contém um nome, uma data de validade média.</w:t>
@@ -229,10 +423,7 @@
         <w:t>), uma variedade, uma marca, um segmento, uma descrição, a sua unidade de medida</w:t>
       </w:r>
       <w:r>
-        <w:t xml:space="preserve"> </w:t>
-      </w:r>
-      <w:r>
-        <w:t>(por exemplo, litro, mililitro, etc.)</w:t>
+        <w:t xml:space="preserve"> (por exemplo, litro, mililitro, etc.)</w:t>
       </w:r>
       <w:r>
         <w:t xml:space="preserve">, o local de conservação, a quantidade, a data de validade, </w:t>
@@ -272,28 +463,58 @@
         <w:jc w:val="both"/>
       </w:pPr>
       <w:r>
-        <w:t xml:space="preserve">Para cada casa existem vários locais de armazenamento dos </w:t>
-      </w:r>
-      <w:r>
+        <w:t>Para cada casa existem vários locais de armazenamento dos itens, por exemplo armários, frigoríficos, etc. Cada local de armazenamento é identificado por um identificador</w:t>
+      </w:r>
+      <w:r>
+        <w:t xml:space="preserve"> </w:t>
+      </w:r>
+      <w:r>
+        <w:rPr>
+          <w:highlight w:val="cyan"/>
+        </w:rPr>
+        <w:t>único</w:t>
+      </w:r>
+      <w:r>
+        <w:t xml:space="preserve">, a temperatura e um nome. Um local de armazenamento pode ter vários </w:t>
+      </w:r>
+      <w:r>
+        <w:t xml:space="preserve">itens presentes numa casa </w:t>
+      </w:r>
+      <w:r>
+        <w:t xml:space="preserve">e vários movimentos. </w:t>
+      </w:r>
+      <w:r>
+        <w:t xml:space="preserve">Para cada </w:t>
+      </w:r>
+      <w:r>
+        <w:rPr>
+          <w:color w:val="FF0000"/>
+        </w:rPr>
+        <w:t xml:space="preserve">item presente num </w:t>
+      </w:r>
+      <w:r>
+        <w:t>local de armazenamento deve ser possível saber a quantidade de</w:t>
+      </w:r>
+      <w:r>
+        <w:t xml:space="preserve"> </w:t>
+      </w:r>
+      <w:r>
+        <w:rPr>
+          <w:highlight w:val="cyan"/>
+        </w:rPr>
+        <w:t>cada item</w:t>
+      </w:r>
+      <w:r>
+        <w:t xml:space="preserve"> </w:t>
+      </w:r>
+      <w:r>
+        <w:rPr>
+          <w:color w:val="FF0000"/>
+        </w:rPr>
         <w:t>itens</w:t>
       </w:r>
       <w:r>
-        <w:t>, por exemplo armários, frigoríficos, etc. Cada local de armazenamento é identificado por</w:t>
-      </w:r>
-      <w:r>
-        <w:t xml:space="preserve"> um identificador, a temperatura e um nome</w:t>
-      </w:r>
-      <w:r>
-        <w:t xml:space="preserve">. Um local de armazenamento pode ter vários </w:t>
-      </w:r>
-      <w:r>
-        <w:t xml:space="preserve">itens presentes numa casa </w:t>
-      </w:r>
-      <w:r>
-        <w:t xml:space="preserve">e vários movimentos. </w:t>
-      </w:r>
-      <w:r>
-        <w:t>Para cada item presente num local de armazenamento deve ser possível saber a quantidade de itens.</w:t>
+        <w:t>.</w:t>
       </w:r>
     </w:p>
     <w:p>
@@ -302,10 +523,100 @@
         <w:jc w:val="both"/>
       </w:pPr>
       <w:r>
-        <w:t>Para cada casa deve ser possível saber que alergias os seus utilizadores têm e para cada alergia saber o número de utilizadores que têm essa alergia. Deve ser também possível saber os alergénios de um item presente na casa.</w:t>
+        <w:t>Para cada casa deve ser possível saber que alergias os seus</w:t>
+      </w:r>
+      <w:r>
+        <w:t xml:space="preserve"> </w:t>
+      </w:r>
+      <w:r>
+        <w:rPr>
+          <w:highlight w:val="cyan"/>
+        </w:rPr>
+        <w:t>membros</w:t>
+      </w:r>
+      <w:r>
+        <w:t xml:space="preserve"> </w:t>
+      </w:r>
+      <w:r>
+        <w:rPr>
+          <w:color w:val="FF0000"/>
+        </w:rPr>
+        <w:t xml:space="preserve">utilizadores </w:t>
+      </w:r>
+      <w:r>
+        <w:t>têm e para cada alergia saber o número de</w:t>
+      </w:r>
+      <w:r>
+        <w:t xml:space="preserve"> </w:t>
+      </w:r>
+      <w:r>
+        <w:rPr>
+          <w:highlight w:val="cyan"/>
+        </w:rPr>
+        <w:t>membros</w:t>
+      </w:r>
+      <w:r>
+        <w:t xml:space="preserve"> </w:t>
+      </w:r>
+      <w:r>
+        <w:rPr>
+          <w:color w:val="FF0000"/>
+        </w:rPr>
+        <w:t xml:space="preserve">utilizadores </w:t>
+      </w:r>
+      <w:r>
+        <w:t xml:space="preserve">(Podem Não Estar Registados) </w:t>
+      </w:r>
+      <w:r>
+        <w:t xml:space="preserve">que têm essa alergia. Deve </w:t>
+      </w:r>
+      <w:r>
+        <w:rPr>
+          <w:color w:val="FF0000"/>
+        </w:rPr>
+        <w:t xml:space="preserve">ser </w:t>
+      </w:r>
+      <w:r>
+        <w:t xml:space="preserve">também </w:t>
+      </w:r>
+      <w:r>
+        <w:rPr>
+          <w:highlight w:val="cyan"/>
+        </w:rPr>
+        <w:t>ser</w:t>
       </w:r>
       <w:bookmarkStart w:id="0" w:name="_GoBack"/>
       <w:bookmarkEnd w:id="0"/>
+      <w:r>
+        <w:t xml:space="preserve"> </w:t>
+      </w:r>
+      <w:r>
+        <w:t>possível saber os alergénios de um item presente na casa.</w:t>
+      </w:r>
+    </w:p>
+    <w:p>
+      <w:pPr>
+        <w:ind w:firstLine="708"/>
+        <w:jc w:val="both"/>
+      </w:pPr>
+      <w:r>
+        <w:rPr>
+          <w:color w:val="FF0000"/>
+        </w:rPr>
+        <w:t xml:space="preserve">VERMELHO </w:t>
+      </w:r>
+      <w:r>
+        <w:t xml:space="preserve">– apagar se concordarem </w:t>
+      </w:r>
+      <w:r>
+        <w:rPr>
+          <w:highlight w:val="cyan"/>
+        </w:rPr>
+        <w:t>SUBLINHADO</w:t>
+      </w:r>
+      <w:r>
+        <w:t xml:space="preserve"> – nova ideia se concordarem</w:t>
+      </w:r>
     </w:p>
     <w:sectPr>
       <w:pgSz w:w="11906" w:h="16838"/>

</xml_diff>

<commit_message>
Descrição do Problema - sugestões
</commit_message>
<xml_diff>
--- a/Documentos/BD/Descrição do problema do EA - Requisitos do Sistema.docx
+++ b/Documentos/BD/Descrição do problema do EA - Requisitos do Sistema.docx
@@ -131,10 +131,25 @@
         <w:t xml:space="preserve"> todos os utilizadores registados ou </w:t>
       </w:r>
       <w:r>
+        <w:t xml:space="preserve">só </w:t>
+      </w:r>
+      <w:r>
         <w:t>com</w:t>
       </w:r>
       <w:r>
-        <w:t xml:space="preserve"> um determinado utilizador.</w:t>
+        <w:t xml:space="preserve"> determinado</w:t>
+      </w:r>
+      <w:r>
+        <w:t>s</w:t>
+      </w:r>
+      <w:r>
+        <w:t xml:space="preserve"> utilizador</w:t>
+      </w:r>
+      <w:r>
+        <w:t>es</w:t>
+      </w:r>
+      <w:r>
+        <w:t>.</w:t>
       </w:r>
       <w:r>
         <w:t xml:space="preserve"> </w:t>
@@ -205,7 +220,13 @@
         <w:t xml:space="preserve">saber a sua marca e a quantidade de um produto na lista. </w:t>
       </w:r>
       <w:r>
-        <w:t xml:space="preserve">Um produto é identificado pelo seu identificador, contém um nome, </w:t>
+        <w:t>Um produto é identificado pelo seu identificador</w:t>
+      </w:r>
+      <w:r>
+        <w:t xml:space="preserve"> único</w:t>
+      </w:r>
+      <w:r>
+        <w:t xml:space="preserve">, contém um nome, </w:t>
       </w:r>
       <w:r>
         <w:t>se é comestível ou não</w:t>
@@ -229,10 +250,22 @@
         <w:t xml:space="preserve"> </w:t>
       </w:r>
       <w:r>
-        <w:t>Uma categoria é caracterizada por</w:t>
-      </w:r>
-      <w:r>
-        <w:t xml:space="preserve"> um identificador único e um nome</w:t>
+        <w:t xml:space="preserve">Uma categoria é </w:t>
+      </w:r>
+      <w:r>
+        <w:t>identificada</w:t>
+      </w:r>
+      <w:r>
+        <w:t xml:space="preserve"> por</w:t>
+      </w:r>
+      <w:r>
+        <w:t xml:space="preserve"> um identificador único </w:t>
+      </w:r>
+      <w:r>
+        <w:t>ou</w:t>
+      </w:r>
+      <w:r>
+        <w:t xml:space="preserve"> um nome</w:t>
       </w:r>
       <w:r>
         <w:t xml:space="preserve">. Um produto pode ter vários </w:t>
@@ -268,13 +301,25 @@
         <w:t>é designado por</w:t>
       </w:r>
       <w:r>
-        <w:t xml:space="preserve"> um identificador, um </w:t>
+        <w:t xml:space="preserve"> um </w:t>
+      </w:r>
+      <w:r>
+        <w:rPr>
+          <w:highlight w:val="yellow"/>
+        </w:rPr>
+        <w:t xml:space="preserve">identificador, um </w:t>
       </w:r>
       <w:proofErr w:type="spellStart"/>
       <w:r>
+        <w:rPr>
+          <w:highlight w:val="yellow"/>
+        </w:rPr>
         <w:t>sk</w:t>
       </w:r>
       <w:r>
+        <w:rPr>
+          <w:highlight w:val="yellow"/>
+        </w:rPr>
         <w:t>u</w:t>
       </w:r>
       <w:proofErr w:type="spellEnd"/>
@@ -313,7 +358,13 @@
       </w:r>
       <w:proofErr w:type="spellEnd"/>
       <w:r>
-        <w:t xml:space="preserve">), uma variedade, uma marca, um segmento, uma descrição, a </w:t>
+        <w:t xml:space="preserve">), uma variedade, uma marca, um segmento, </w:t>
+      </w:r>
+      <w:r>
+        <w:t xml:space="preserve">e </w:t>
+      </w:r>
+      <w:r>
+        <w:t xml:space="preserve">a </w:t>
       </w:r>
       <w:r>
         <w:t>sua unidade</w:t>
@@ -325,7 +376,16 @@
         <w:t xml:space="preserve"> (por exemplo, litro, mililitro, etc.)</w:t>
       </w:r>
       <w:r>
-        <w:t>, o local de conservação, a quantidade</w:t>
+        <w:t>,</w:t>
+      </w:r>
+      <w:r>
+        <w:t xml:space="preserve"> </w:t>
+      </w:r>
+      <w:r>
+        <w:t>uma descrição</w:t>
+      </w:r>
+      <w:r>
+        <w:t xml:space="preserve"> o local de conservação, a quantidade</w:t>
       </w:r>
       <w:r>
         <w:t xml:space="preserve"> e</w:t>
@@ -337,7 +397,42 @@
         <w:t>.</w:t>
       </w:r>
       <w:r>
-        <w:t xml:space="preserve"> Para cada item deve ser possível saber os seus movimentos, isto é, se entrou ou saiu do seu local de armazenamento. Para cada movimento deve ser possível saber o tipo de movimento (entrada ou saída), a data em que ocorreu o movimento e a quantidade de produtos que ocorrem num movimento.</w:t>
+        <w:t xml:space="preserve"> Para cada item deve ser possível saber os seus movimentos, isto é, se entrou ou saiu </w:t>
+      </w:r>
+      <w:r>
+        <w:rPr>
+          <w:highlight w:val="cyan"/>
+        </w:rPr>
+        <w:t>d</w:t>
+      </w:r>
+      <w:r>
+        <w:rPr>
+          <w:highlight w:val="cyan"/>
+        </w:rPr>
+        <w:t>e um</w:t>
+      </w:r>
+      <w:r>
+        <w:t xml:space="preserve"> </w:t>
+      </w:r>
+      <w:r>
+        <w:rPr>
+          <w:color w:val="FF0000"/>
+        </w:rPr>
+        <w:t xml:space="preserve">(do seu) </w:t>
+      </w:r>
+      <w:r>
+        <w:t>local de armazenamento. Para cada movimento deve ser possível saber o tipo de movimento (entrada ou saída), a data em que ocorreu o movimento</w:t>
+      </w:r>
+      <w:r>
+        <w:t xml:space="preserve">, </w:t>
+      </w:r>
+      <w:r>
+        <w:t>o local de armazenamento envolvido</w:t>
+      </w:r>
+      <w:bookmarkStart w:id="0" w:name="_GoBack"/>
+      <w:bookmarkEnd w:id="0"/>
+      <w:r>
+        <w:t xml:space="preserve"> e a quantidade de produtos que ocorrem num movimento.</w:t>
       </w:r>
     </w:p>
     <w:p>
@@ -346,7 +441,13 @@
         <w:jc w:val="both"/>
       </w:pPr>
       <w:r>
-        <w:t>Para cada casa existem vários locais de armazenamento dos itens, por exemplo armários, frigoríficos, etc. Cada local de armazenamento é identificado por um identificador</w:t>
+        <w:t xml:space="preserve">Para cada casa existem vários locais de armazenamento dos itens, por exemplo armários, frigoríficos, etc. Cada local de armazenamento é </w:t>
+      </w:r>
+      <w:r>
+        <w:t>caraterizado</w:t>
+      </w:r>
+      <w:r>
+        <w:t xml:space="preserve"> por um identificador</w:t>
       </w:r>
       <w:r>
         <w:t xml:space="preserve"> </w:t>
@@ -364,12 +465,7 @@
         <w:t xml:space="preserve">e vários movimentos. </w:t>
       </w:r>
       <w:r>
-        <w:t xml:space="preserve">Para cada </w:t>
-      </w:r>
-      <w:bookmarkStart w:id="0" w:name="_GoBack"/>
-      <w:bookmarkEnd w:id="0"/>
-      <w:r>
-        <w:t>local de armazenamento deve ser possível saber a quantidade de</w:t>
+        <w:t>Para cada local de armazenamento deve ser possível saber a quantidade de</w:t>
       </w:r>
       <w:r>
         <w:t xml:space="preserve"> </w:t>

</xml_diff>